<commit_message>
Data processed, figures exported to folders
</commit_message>
<xml_diff>
--- a/Lab 7 IMUs and Signal Processing/Lab 7 Report IMU and Signal Processing.docx
+++ b/Lab 7 IMUs and Signal Processing/Lab 7 Report IMU and Signal Processing.docx
@@ -14,7 +14,13 @@
     </w:p>
     <w:p>
       <w:r>
-        <w:t>10/27/2025</w:t>
+        <w:t>10/2</w:t>
+      </w:r>
+      <w:r>
+        <w:t>8</w:t>
+      </w:r>
+      <w:r>
+        <w:t>/2025</w:t>
       </w:r>
     </w:p>
     <w:p>
@@ -25,48 +31,126 @@
     <w:p/>
     <w:p>
       <w:r>
-        <w:t xml:space="preserve">1. Short explanation of accelerometer vs gyroscope measurements and units (mg, </w:t>
-      </w:r>
-      <w:proofErr w:type="spellStart"/>
-      <w:r>
-        <w:t>mdps</w:t>
-      </w:r>
-      <w:proofErr w:type="spellEnd"/>
-      <w:r>
-        <w:t>).</w:t>
+        <w:t>Accelerometer measurements are taken in milli Gs because they are linear acceleration measurements (m/</w:t>
+      </w:r>
+      <w:r>
+        <w:t>s</w:t>
+      </w:r>
+      <w:r>
+        <w:rPr>
+          <w:vertAlign w:val="superscript"/>
+        </w:rPr>
+        <w:t>2</w:t>
+      </w:r>
+      <w:r>
+        <w:t xml:space="preserve">) </w:t>
+      </w:r>
+      <w:r>
+        <w:t>taken</w:t>
+      </w:r>
+      <w:r>
+        <w:t xml:space="preserve"> in the x, y, and z Cartesian axes. By contrast, gyroscope measurements are taken in degrees because they are position measurements in angle, not acceleration measurements. Rotational acceleration would be measured in units like deg/s</w:t>
+      </w:r>
+      <w:r>
+        <w:rPr>
+          <w:vertAlign w:val="superscript"/>
+        </w:rPr>
+        <w:t>2</w:t>
+      </w:r>
+      <w:r>
+        <w:t xml:space="preserve">. </w:t>
       </w:r>
     </w:p>
     <w:p>
       <w:r>
-        <w:t>2. Plots comparing accelerometer vs gyro angles before and after calibration; discuss drift.</w:t>
+        <w:t xml:space="preserve">A comparison of gyroscope cumulative RMS error shows that errors grow much faster in the uncalibrated B1 run than the calibrated B2 run. Both runs tracked relatively similarly through 10 seconds, but a perturbation around 10 seconds (perhaps my phone buzzing on my desk or accidentally bumping it with my keyboard) resulted in a </w:t>
+      </w:r>
+      <w:r>
+        <w:t xml:space="preserve">noticeable </w:t>
+      </w:r>
+      <w:r>
+        <w:t xml:space="preserve">deviation. Because the B1 run was uncalibrated, that error grew rapidly and took longer to settle, nor did it get close to the </w:t>
+      </w:r>
+      <w:r>
+        <w:t xml:space="preserve">calibrated B2 RMS error level </w:t>
+      </w:r>
+      <w:r>
+        <w:t xml:space="preserve">again in the pitch axis. </w:t>
+      </w:r>
+      <w:r>
+        <w:t xml:space="preserve">In comparison to the accelerometer pitch and roll data, the gyroscope showed much less jitter around zero. These plots put the RMS error of the gyroscope into perspective – orders of magnitude better than the noisy accelerometers. </w:t>
+      </w:r>
+      <w:r>
+        <w:t xml:space="preserve">See B1B2figures Folder for plots. </w:t>
       </w:r>
     </w:p>
     <w:p>
       <w:r>
-        <w:t>3. LPF results for three α values; discuss noise vs lag trade</w:t>
-      </w:r>
-      <w:r>
-        <w:rPr>
-          <w:rFonts w:ascii="Cambria Math" w:hAnsi="Cambria Math" w:cs="Cambria Math"/>
-        </w:rPr>
-        <w:t>‑</w:t>
-      </w:r>
-      <w:r>
-        <w:t>off.</w:t>
+        <w:t>See C1figures Folder for plots</w:t>
+      </w:r>
+      <w:r>
+        <w:t xml:space="preserve"> of the LPF values for the three alphas. As expected, increasing alpha values were much less noisy. Lag is hard to observe in the </w:t>
+      </w:r>
+      <w:r>
+        <w:t>α</w:t>
+      </w:r>
+      <w:r>
+        <w:t xml:space="preserve">=0.9 plot, but the </w:t>
+      </w:r>
+      <w:r>
+        <w:t>α</w:t>
+      </w:r>
+      <w:r>
+        <w:t xml:space="preserve">=0.1 plot shows very little variability between the raw data and the filtered data as the filtered data tracks very closely with little lag. The </w:t>
+      </w:r>
+      <w:r>
+        <w:t>α</w:t>
+      </w:r>
+      <w:r>
+        <w:t xml:space="preserve">=0.5 plot is smoother – some peaks are seen to lag briefly, while other peaks track closely. </w:t>
       </w:r>
     </w:p>
     <w:p>
       <w:r>
-        <w:t>4. Complementary filter results for at least two α values; argue for a good default at ~100</w:t>
+        <w:t>See D1figures Folder for plots</w:t>
+      </w:r>
+      <w:r>
+        <w:t xml:space="preserve"> of the complementary filter results. </w:t>
+      </w:r>
+      <w:r>
+        <w:t xml:space="preserve">I collected data at 200 Hz reusing code from the previous sections. At that refresh rate, I found that </w:t>
+      </w:r>
+      <w:r>
+        <w:t>α</w:t>
+      </w:r>
+      <w:r>
+        <w:t xml:space="preserve">=0.98 seems to be the best. It offers better noise attenuation compared to </w:t>
+      </w:r>
+      <w:r>
+        <w:t>α</w:t>
+      </w:r>
+      <w:r>
+        <w:t xml:space="preserve">=0.9, but </w:t>
+      </w:r>
+      <w:r>
+        <w:t>α</w:t>
+      </w:r>
+      <w:r>
+        <w:t xml:space="preserve">=0.995 took too long settle and was overdamped while showing some steady state error. The figure </w:t>
+      </w:r>
+      <w:r>
+        <w:t>D1_combined_comp_roll</w:t>
+      </w:r>
+      <w:r>
+        <w:t xml:space="preserve">.PNG shows this relationship best. The </w:t>
+      </w:r>
+      <w:r>
+        <w:t>α</w:t>
+      </w:r>
+      <w:r>
+        <w:t xml:space="preserve">=0.98 curve is a good balance of noise attenuation and responsivity lag. </w:t>
       </w:r>
     </w:p>
-    <w:p>
-      <w:r>
-        <w:t>Hz.</w:t>
-      </w:r>
-    </w:p>
-    <w:p/>
-    <w:p/>
     <w:sectPr>
       <w:pgSz w:w="12240" w:h="15840"/>
       <w:pgMar w:top="1440" w:right="1440" w:bottom="1440" w:left="1440" w:header="720" w:footer="720" w:gutter="0"/>
@@ -75,6 +159,192 @@
     </w:sectPr>
   </w:body>
 </w:document>
+</file>
+
+<file path=word/numbering.xml><?xml version="1.0" encoding="utf-8"?>
+<w:numbering xmlns:wpc="http://schemas.microsoft.com/office/word/2010/wordprocessingCanvas" xmlns:cx="http://schemas.microsoft.com/office/drawing/2014/chartex" xmlns:cx1="http://schemas.microsoft.com/office/drawing/2015/9/8/chartex" xmlns:cx2="http://schemas.microsoft.com/office/drawing/2015/10/21/chartex" xmlns:cx3="http://schemas.microsoft.com/office/drawing/2016/5/9/chartex" xmlns:cx4="http://schemas.microsoft.com/office/drawing/2016/5/10/chartex" xmlns:cx5="http://schemas.microsoft.com/office/drawing/2016/5/11/chartex" xmlns:cx6="http://schemas.microsoft.com/office/drawing/2016/5/12/chartex" xmlns:cx7="http://schemas.microsoft.com/office/drawing/2016/5/13/chartex" xmlns:cx8="http://schemas.microsoft.com/office/drawing/2016/5/14/chartex" xmlns:mc="http://schemas.openxmlformats.org/markup-compatibility/2006" xmlns:aink="http://schemas.microsoft.com/office/drawing/2016/ink" xmlns:am3d="http://schemas.microsoft.com/office/drawing/2017/model3d" xmlns:o="urn:schemas-microsoft-com:office:office" xmlns:oel="http://schemas.microsoft.com/office/2019/extlst" xmlns:r="http://schemas.openxmlformats.org/officeDocument/2006/relationships" xmlns:m="http://schemas.openxmlformats.org/officeDocument/2006/math" xmlns:v="urn:schemas-microsoft-com:vml" xmlns:wp14="http://schemas.microsoft.com/office/word/2010/wordprocessingDrawing" xmlns:wp="http://schemas.openxmlformats.org/drawingml/2006/wordprocessingDrawing" xmlns:w10="urn:schemas-microsoft-com:office:word" xmlns:w="http://schemas.openxmlformats.org/wordprocessingml/2006/main" xmlns:w14="http://schemas.microsoft.com/office/word/2010/wordml" xmlns:w15="http://schemas.microsoft.com/office/word/2012/wordml" xmlns:w16cex="http://schemas.microsoft.com/office/word/2018/wordml/cex" xmlns:w16cid="http://schemas.microsoft.com/office/word/2016/wordml/cid" xmlns:w16="http://schemas.microsoft.com/office/word/2018/wordml" xmlns:w16du="http://schemas.microsoft.com/office/word/2023/wordml/word16du" xmlns:w16sdtdh="http://schemas.microsoft.com/office/word/2020/wordml/sdtdatahash" xmlns:w16sdtfl="http://schemas.microsoft.com/office/word/2024/wordml/sdtformatlock" xmlns:w16se="http://schemas.microsoft.com/office/word/2015/wordml/symex" xmlns:wpg="http://schemas.microsoft.com/office/word/2010/wordprocessingGroup" xmlns:wpi="http://schemas.microsoft.com/office/word/2010/wordprocessingInk" xmlns:wne="http://schemas.microsoft.com/office/word/2006/wordml" xmlns:wps="http://schemas.microsoft.com/office/word/2010/wordprocessingShape" mc:Ignorable="w14 w15 w16se w16cid w16 w16cex w16sdtdh w16sdtfl w16du wp14">
+  <w:abstractNum w:abstractNumId="0" w15:restartNumberingAfterBreak="0">
+    <w:nsid w:val="375B68B1"/>
+    <w:multiLevelType w:val="hybridMultilevel"/>
+    <w:tmpl w:val="48BEF904"/>
+    <w:lvl w:ilvl="0" w:tplc="0409000F">
+      <w:start w:val="1"/>
+      <w:numFmt w:val="decimal"/>
+      <w:lvlText w:val="%1."/>
+      <w:lvlJc w:val="left"/>
+      <w:pPr>
+        <w:ind w:left="2520" w:hanging="360"/>
+      </w:pPr>
+      <w:rPr>
+        <w:rFonts w:hint="default"/>
+      </w:rPr>
+    </w:lvl>
+    <w:lvl w:ilvl="1" w:tplc="04090019" w:tentative="1">
+      <w:start w:val="1"/>
+      <w:numFmt w:val="lowerLetter"/>
+      <w:lvlText w:val="%2."/>
+      <w:lvlJc w:val="left"/>
+      <w:pPr>
+        <w:ind w:left="3240" w:hanging="360"/>
+      </w:pPr>
+    </w:lvl>
+    <w:lvl w:ilvl="2" w:tplc="0409001B" w:tentative="1">
+      <w:start w:val="1"/>
+      <w:numFmt w:val="lowerRoman"/>
+      <w:lvlText w:val="%3."/>
+      <w:lvlJc w:val="right"/>
+      <w:pPr>
+        <w:ind w:left="3960" w:hanging="180"/>
+      </w:pPr>
+    </w:lvl>
+    <w:lvl w:ilvl="3" w:tplc="0409000F" w:tentative="1">
+      <w:start w:val="1"/>
+      <w:numFmt w:val="decimal"/>
+      <w:lvlText w:val="%4."/>
+      <w:lvlJc w:val="left"/>
+      <w:pPr>
+        <w:ind w:left="4680" w:hanging="360"/>
+      </w:pPr>
+    </w:lvl>
+    <w:lvl w:ilvl="4" w:tplc="04090019" w:tentative="1">
+      <w:start w:val="1"/>
+      <w:numFmt w:val="lowerLetter"/>
+      <w:lvlText w:val="%5."/>
+      <w:lvlJc w:val="left"/>
+      <w:pPr>
+        <w:ind w:left="5400" w:hanging="360"/>
+      </w:pPr>
+    </w:lvl>
+    <w:lvl w:ilvl="5" w:tplc="0409001B" w:tentative="1">
+      <w:start w:val="1"/>
+      <w:numFmt w:val="lowerRoman"/>
+      <w:lvlText w:val="%6."/>
+      <w:lvlJc w:val="right"/>
+      <w:pPr>
+        <w:ind w:left="6120" w:hanging="180"/>
+      </w:pPr>
+    </w:lvl>
+    <w:lvl w:ilvl="6" w:tplc="0409000F" w:tentative="1">
+      <w:start w:val="1"/>
+      <w:numFmt w:val="decimal"/>
+      <w:lvlText w:val="%7."/>
+      <w:lvlJc w:val="left"/>
+      <w:pPr>
+        <w:ind w:left="6840" w:hanging="360"/>
+      </w:pPr>
+    </w:lvl>
+    <w:lvl w:ilvl="7" w:tplc="04090019" w:tentative="1">
+      <w:start w:val="1"/>
+      <w:numFmt w:val="lowerLetter"/>
+      <w:lvlText w:val="%8."/>
+      <w:lvlJc w:val="left"/>
+      <w:pPr>
+        <w:ind w:left="7560" w:hanging="360"/>
+      </w:pPr>
+    </w:lvl>
+    <w:lvl w:ilvl="8" w:tplc="0409001B" w:tentative="1">
+      <w:start w:val="1"/>
+      <w:numFmt w:val="lowerRoman"/>
+      <w:lvlText w:val="%9."/>
+      <w:lvlJc w:val="right"/>
+      <w:pPr>
+        <w:ind w:left="8280" w:hanging="180"/>
+      </w:pPr>
+    </w:lvl>
+  </w:abstractNum>
+  <w:abstractNum w:abstractNumId="1" w15:restartNumberingAfterBreak="0">
+    <w:nsid w:val="77DF7C78"/>
+    <w:multiLevelType w:val="hybridMultilevel"/>
+    <w:tmpl w:val="B22A897E"/>
+    <w:lvl w:ilvl="0" w:tplc="0409000F">
+      <w:start w:val="1"/>
+      <w:numFmt w:val="decimal"/>
+      <w:lvlText w:val="%1."/>
+      <w:lvlJc w:val="left"/>
+      <w:pPr>
+        <w:ind w:left="720" w:hanging="360"/>
+      </w:pPr>
+    </w:lvl>
+    <w:lvl w:ilvl="1" w:tplc="04090019" w:tentative="1">
+      <w:start w:val="1"/>
+      <w:numFmt w:val="lowerLetter"/>
+      <w:lvlText w:val="%2."/>
+      <w:lvlJc w:val="left"/>
+      <w:pPr>
+        <w:ind w:left="1440" w:hanging="360"/>
+      </w:pPr>
+    </w:lvl>
+    <w:lvl w:ilvl="2" w:tplc="0409001B" w:tentative="1">
+      <w:start w:val="1"/>
+      <w:numFmt w:val="lowerRoman"/>
+      <w:lvlText w:val="%3."/>
+      <w:lvlJc w:val="right"/>
+      <w:pPr>
+        <w:ind w:left="2160" w:hanging="180"/>
+      </w:pPr>
+    </w:lvl>
+    <w:lvl w:ilvl="3" w:tplc="0409000F" w:tentative="1">
+      <w:start w:val="1"/>
+      <w:numFmt w:val="decimal"/>
+      <w:lvlText w:val="%4."/>
+      <w:lvlJc w:val="left"/>
+      <w:pPr>
+        <w:ind w:left="2880" w:hanging="360"/>
+      </w:pPr>
+    </w:lvl>
+    <w:lvl w:ilvl="4" w:tplc="04090019" w:tentative="1">
+      <w:start w:val="1"/>
+      <w:numFmt w:val="lowerLetter"/>
+      <w:lvlText w:val="%5."/>
+      <w:lvlJc w:val="left"/>
+      <w:pPr>
+        <w:ind w:left="3600" w:hanging="360"/>
+      </w:pPr>
+    </w:lvl>
+    <w:lvl w:ilvl="5" w:tplc="0409001B" w:tentative="1">
+      <w:start w:val="1"/>
+      <w:numFmt w:val="lowerRoman"/>
+      <w:lvlText w:val="%6."/>
+      <w:lvlJc w:val="right"/>
+      <w:pPr>
+        <w:ind w:left="4320" w:hanging="180"/>
+      </w:pPr>
+    </w:lvl>
+    <w:lvl w:ilvl="6" w:tplc="0409000F" w:tentative="1">
+      <w:start w:val="1"/>
+      <w:numFmt w:val="decimal"/>
+      <w:lvlText w:val="%7."/>
+      <w:lvlJc w:val="left"/>
+      <w:pPr>
+        <w:ind w:left="5040" w:hanging="360"/>
+      </w:pPr>
+    </w:lvl>
+    <w:lvl w:ilvl="7" w:tplc="04090019" w:tentative="1">
+      <w:start w:val="1"/>
+      <w:numFmt w:val="lowerLetter"/>
+      <w:lvlText w:val="%8."/>
+      <w:lvlJc w:val="left"/>
+      <w:pPr>
+        <w:ind w:left="5760" w:hanging="360"/>
+      </w:pPr>
+    </w:lvl>
+    <w:lvl w:ilvl="8" w:tplc="0409001B" w:tentative="1">
+      <w:start w:val="1"/>
+      <w:numFmt w:val="lowerRoman"/>
+      <w:lvlText w:val="%9."/>
+      <w:lvlJc w:val="right"/>
+      <w:pPr>
+        <w:ind w:left="6480" w:hanging="180"/>
+      </w:pPr>
+    </w:lvl>
+  </w:abstractNum>
+  <w:num w:numId="1" w16cid:durableId="1560555986">
+    <w:abstractNumId w:val="1"/>
+  </w:num>
+  <w:num w:numId="2" w16cid:durableId="221526805">
+    <w:abstractNumId w:val="0"/>
+  </w:num>
+</w:numbering>
 </file>
 
 <file path=word/styles.xml><?xml version="1.0" encoding="utf-8"?>

</xml_diff>

<commit_message>
updated to reflect get_roll() and pitch units as degrees not mdeg.
</commit_message>
<xml_diff>
--- a/Lab 7 IMUs and Signal Processing/Lab 7 Report IMU and Signal Processing.docx
+++ b/Lab 7 IMUs and Signal Processing/Lab 7 Report IMU and Signal Processing.docx
@@ -49,7 +49,19 @@
         <w:t>taken</w:t>
       </w:r>
       <w:r>
-        <w:t xml:space="preserve"> in the x, y, and z Cartesian axes. By contrast, gyroscope measurements are taken in degrees because they are position measurements in angle, not acceleration measurements. Rotational acceleration would be measured in units like deg/s</w:t>
+        <w:t xml:space="preserve"> in the x, y, and z Cartesian axes. By contrast, gyroscope measurements are taken in degrees</w:t>
+      </w:r>
+      <w:r>
+        <w:t xml:space="preserve">/second </w:t>
+      </w:r>
+      <w:r>
+        <w:t xml:space="preserve">because they are </w:t>
+      </w:r>
+      <w:r>
+        <w:t xml:space="preserve">velocity </w:t>
+      </w:r>
+      <w:r>
+        <w:t>measurements in angle, not acceleration measurements. Rotational acceleration would be measured in units like deg/s</w:t>
       </w:r>
       <w:r>
         <w:rPr>
@@ -60,25 +72,28 @@
       <w:r>
         <w:t xml:space="preserve">. </w:t>
       </w:r>
+      <w:r>
+        <w:t xml:space="preserve">The combination of acceleration and velocity measurements allows for more precise computation of true position. </w:t>
+      </w:r>
     </w:p>
     <w:p>
       <w:r>
-        <w:t xml:space="preserve">A comparison of gyroscope cumulative RMS error shows that errors grow much faster in the uncalibrated B1 run than the calibrated B2 run. Both runs tracked relatively similarly through 10 seconds, but a perturbation around 10 seconds (perhaps my phone buzzing on my desk or accidentally bumping it with my keyboard) resulted in a </w:t>
-      </w:r>
-      <w:r>
-        <w:t xml:space="preserve">noticeable </w:t>
-      </w:r>
-      <w:r>
-        <w:t xml:space="preserve">deviation. Because the B1 run was uncalibrated, that error grew rapidly and took longer to settle, nor did it get close to the </w:t>
-      </w:r>
-      <w:r>
-        <w:t xml:space="preserve">calibrated B2 RMS error level </w:t>
-      </w:r>
-      <w:r>
-        <w:t xml:space="preserve">again in the pitch axis. </w:t>
-      </w:r>
-      <w:r>
-        <w:t xml:space="preserve">In comparison to the accelerometer pitch and roll data, the gyroscope showed much less jitter around zero. These plots put the RMS error of the gyroscope into perspective – orders of magnitude better than the noisy accelerometers. </w:t>
+        <w:t>A comparison of gyroscope cumulative RMS error shows that errors grow much faster in the uncalibrated B1 run than the calibrated B2 run</w:t>
+      </w:r>
+      <w:r>
+        <w:t xml:space="preserve">. Uncalibrated B1 run showed very large and steady linear divergence in the gyro, reading over 10 degrees in roll by the end of the run. After calibration, the B2 run showed some gyro drift (still larger in roll than pitch) but much tighter around zero. </w:t>
+      </w:r>
+      <w:r>
+        <w:t>In comparison to the accelerometer pitch and roll data, the gyroscope showed much less jitter around zero</w:t>
+      </w:r>
+      <w:r>
+        <w:t xml:space="preserve"> – even though it drifted, it was much steadier</w:t>
+      </w:r>
+      <w:r>
+        <w:t xml:space="preserve">. </w:t>
+      </w:r>
+      <w:r>
+        <w:t xml:space="preserve">Comparing the cumulative RMS error of pitch and roll between the B1 and B2 gyro runs, the increased magnitude of error is validated in roll vs pitch. </w:t>
       </w:r>
       <w:r>
         <w:t xml:space="preserve">See B1B2figures Folder for plots. </w:t>
@@ -89,25 +104,7 @@
         <w:t>See C1figures Folder for plots</w:t>
       </w:r>
       <w:r>
-        <w:t xml:space="preserve"> of the LPF values for the three alphas. As expected, increasing alpha values were much less noisy. Lag is hard to observe in the </w:t>
-      </w:r>
-      <w:r>
-        <w:t>α</w:t>
-      </w:r>
-      <w:r>
-        <w:t xml:space="preserve">=0.9 plot, but the </w:t>
-      </w:r>
-      <w:r>
-        <w:t>α</w:t>
-      </w:r>
-      <w:r>
-        <w:t xml:space="preserve">=0.1 plot shows very little variability between the raw data and the filtered data as the filtered data tracks very closely with little lag. The </w:t>
-      </w:r>
-      <w:r>
-        <w:t>α</w:t>
-      </w:r>
-      <w:r>
-        <w:t xml:space="preserve">=0.5 plot is smoother – some peaks are seen to lag briefly, while other peaks track closely. </w:t>
+        <w:t xml:space="preserve"> of the LPF values for the three alphas. As expected, increasing alpha values were much less noisy. Lag is hard to observe in the α=0.9 plot, but the α=0.1 plot shows very little variability between the raw data and the filtered data as the filtered data tracks very closely with little lag. The α=0.5 plot is smoother – some peaks are seen to lag briefly, while other peaks track closely. </w:t>
       </w:r>
     </w:p>
     <w:p>
@@ -148,7 +145,13 @@
         <w:t>α</w:t>
       </w:r>
       <w:r>
-        <w:t xml:space="preserve">=0.98 curve is a good balance of noise attenuation and responsivity lag. </w:t>
+        <w:t xml:space="preserve">=0.98 curve is a good balance of noise attenuation and </w:t>
+      </w:r>
+      <w:r>
+        <w:t>responsiveness</w:t>
+      </w:r>
+      <w:r>
+        <w:t xml:space="preserve"> lag. </w:t>
       </w:r>
     </w:p>
     <w:sectPr>
@@ -950,6 +953,7 @@
   <w:style w:type="character" w:default="1" w:styleId="DefaultParagraphFont">
     <w:name w:val="Default Paragraph Font"/>
     <w:uiPriority w:val="1"/>
+    <w:semiHidden/>
     <w:unhideWhenUsed/>
   </w:style>
   <w:style w:type="table" w:default="1" w:styleId="TableNormal">

</xml_diff>